<commit_message>
Corrijo ejercicio 3.2 de la Clase 5
</commit_message>
<xml_diff>
--- a/Clase_5_Resuelto.docx
+++ b/Clase_5_Resuelto.docx
@@ -4,6 +4,12 @@
   <w:body>
     <w:p>
       <w:r>
+        <w:t>(</w:t>
+      </w:r>
+      <w:r>
+        <w:rPr>
+          <w:noProof/>
+        </w:rPr>
         <w:drawing>
           <wp:inline distT="0" distB="0" distL="0" distR="0" wp14:anchorId="159A66C5" wp14:editId="0EF9118C">
             <wp:extent cx="5943600" cy="3034665"/>
@@ -71,33 +77,11 @@
           <w:lang w:val="es-AR"/>
         </w:rPr>
       </w:pPr>
-      <w:proofErr w:type="spellStart"/>
-      <w:r>
-        <w:rPr>
-          <w:lang w:val="es-AR"/>
-        </w:rPr>
-        <w:t>VendorId</w:t>
-      </w:r>
-      <w:proofErr w:type="spellEnd"/>
-      <w:r>
-        <w:rPr>
-          <w:lang w:val="es-AR"/>
-        </w:rPr>
-        <w:t xml:space="preserve"> </w:t>
-      </w:r>
-      <w:proofErr w:type="spellStart"/>
-      <w:r>
-        <w:rPr>
-          <w:lang w:val="es-AR"/>
-        </w:rPr>
-        <w:t>Integer</w:t>
-      </w:r>
-      <w:proofErr w:type="spellEnd"/>
-      <w:r>
-        <w:rPr>
-          <w:lang w:val="es-AR"/>
-        </w:rPr>
-        <w:t xml:space="preserve"> </w:t>
+      <w:r>
+        <w:rPr>
+          <w:lang w:val="es-AR"/>
+        </w:rPr>
+        <w:t xml:space="preserve">VendorId Integer </w:t>
       </w:r>
     </w:p>
     <w:p>
@@ -108,13 +92,8 @@
           <w:numId w:val="1"/>
         </w:numPr>
       </w:pPr>
-      <w:proofErr w:type="spellStart"/>
-      <w:r>
-        <w:t>Tpep_pickup_datetime</w:t>
-      </w:r>
-      <w:proofErr w:type="spellEnd"/>
-      <w:r>
-        <w:t xml:space="preserve"> date </w:t>
+      <w:r>
+        <w:t xml:space="preserve">Tpep_pickup_datetime date </w:t>
       </w:r>
     </w:p>
     <w:p>
@@ -125,19 +104,9 @@
           <w:numId w:val="1"/>
         </w:numPr>
       </w:pPr>
-      <w:proofErr w:type="spellStart"/>
-      <w:r>
-        <w:t>Total_amount</w:t>
-      </w:r>
-      <w:proofErr w:type="spellEnd"/>
-      <w:r>
-        <w:t xml:space="preserve"> double</w:t>
-      </w:r>
-      <w:proofErr w:type="spellStart"/>
-      <w:r>
-        <w:t xml:space="preserve"> </w:t>
-      </w:r>
-      <w:proofErr w:type="spellEnd"/>
+      <w:r>
+        <w:t xml:space="preserve">Total_amount double </w:t>
+      </w:r>
     </w:p>
     <w:p>
       <w:pPr>
@@ -154,25 +123,14 @@
         <w:rPr>
           <w:lang w:val="es-AR"/>
         </w:rPr>
-        <w:t>Donde el total (</w:t>
-      </w:r>
-      <w:proofErr w:type="spellStart"/>
-      <w:r>
-        <w:rPr>
-          <w:lang w:val="es-AR"/>
-        </w:rPr>
-        <w:t>total_amount</w:t>
-      </w:r>
-      <w:proofErr w:type="spellEnd"/>
-      <w:r>
-        <w:rPr>
-          <w:lang w:val="es-AR"/>
-        </w:rPr>
-        <w:t xml:space="preserve"> sea menor a 10 dólares)</w:t>
-      </w:r>
-    </w:p>
-    <w:p>
-      <w:r>
+        <w:t>Donde el total (total_amount sea menor a 10 dólares)</w:t>
+      </w:r>
+    </w:p>
+    <w:p>
+      <w:r>
+        <w:rPr>
+          <w:noProof/>
+        </w:rPr>
         <w:drawing>
           <wp:inline distT="0" distB="0" distL="0" distR="0" wp14:anchorId="5DA7F65A" wp14:editId="494D168E">
             <wp:extent cx="5943600" cy="1165225"/>
@@ -220,44 +178,16 @@
         <w:rPr>
           <w:lang w:val="es-AR"/>
         </w:rPr>
-        <w:t>3.2) Mostrar los 10 días que más se recaudó dinero (</w:t>
-      </w:r>
-      <w:proofErr w:type="spellStart"/>
-      <w:r>
-        <w:rPr>
-          <w:lang w:val="es-AR"/>
-        </w:rPr>
-        <w:t>tpep_pickup_datetime</w:t>
-      </w:r>
-      <w:proofErr w:type="spellEnd"/>
-      <w:r>
-        <w:rPr>
-          <w:lang w:val="es-AR"/>
-        </w:rPr>
-        <w:t xml:space="preserve">, </w:t>
-      </w:r>
-      <w:proofErr w:type="spellStart"/>
-      <w:r>
-        <w:rPr>
-          <w:lang w:val="es-AR"/>
-        </w:rPr>
-        <w:t>total_amount</w:t>
-      </w:r>
-      <w:proofErr w:type="spellEnd"/>
-      <w:r>
-        <w:rPr>
-          <w:lang w:val="es-AR"/>
-        </w:rPr>
-        <w:t>)</w:t>
+        <w:t>3.2) Mostrar los 10 días que más se recaudó dinero (tpep_pickup_datetime, total_amount)</w:t>
       </w:r>
     </w:p>
     <w:p>
       <w:r>
         <w:drawing>
-          <wp:inline distT="0" distB="0" distL="0" distR="0" wp14:anchorId="67C70331" wp14:editId="791B76AC">
-            <wp:extent cx="5943600" cy="1216660"/>
-            <wp:effectExtent l="0" t="0" r="0" b="2540"/>
-            <wp:docPr id="1747521821" name="Picture 1" descr="A screen shot of a computer&#10;&#10;Description automatically generated"/>
+          <wp:inline distT="0" distB="0" distL="0" distR="0" wp14:anchorId="4E43A925" wp14:editId="5A3F2E45">
+            <wp:extent cx="5943600" cy="1146175"/>
+            <wp:effectExtent l="0" t="0" r="0" b="0"/>
+            <wp:docPr id="1106591802" name="Picture 1" descr="A black screen with white text&#10;&#10;Description automatically generated"/>
             <wp:cNvGraphicFramePr>
               <a:graphicFrameLocks xmlns:a="http://schemas.openxmlformats.org/drawingml/2006/main" noChangeAspect="1"/>
             </wp:cNvGraphicFramePr>
@@ -265,7 +195,7 @@
               <a:graphicData uri="http://schemas.openxmlformats.org/drawingml/2006/picture">
                 <pic:pic xmlns:pic="http://schemas.openxmlformats.org/drawingml/2006/picture">
                   <pic:nvPicPr>
-                    <pic:cNvPr id="1747521821" name="Picture 1" descr="A screen shot of a computer&#10;&#10;Description automatically generated"/>
+                    <pic:cNvPr id="1106591802" name="Picture 1" descr="A black screen with white text&#10;&#10;Description automatically generated"/>
                     <pic:cNvPicPr/>
                   </pic:nvPicPr>
                   <pic:blipFill>
@@ -277,7 +207,7 @@
                   <pic:spPr>
                     <a:xfrm>
                       <a:off x="0" y="0"/>
-                      <a:ext cx="5943600" cy="1216660"/>
+                      <a:ext cx="5943600" cy="1146175"/>
                     </a:xfrm>
                     <a:prstGeom prst="rect">
                       <a:avLst/>
@@ -300,13 +230,7 @@
         <w:rPr>
           <w:lang w:val="es-AR"/>
         </w:rPr>
-        <w:t xml:space="preserve">3.3) </w:t>
-      </w:r>
-      <w:r>
-        <w:rPr>
-          <w:lang w:val="es-AR"/>
-        </w:rPr>
-        <w:t>Mostrar los 10 viajes que menos dinero recaudó en viajes mayores a 10 millas</w:t>
+        <w:t>3.3) Mostrar los 10 viajes que menos dinero recaudó en viajes mayores a 10 millas</w:t>
       </w:r>
       <w:r>
         <w:rPr>
@@ -318,21 +242,7 @@
         <w:rPr>
           <w:lang w:val="es-AR"/>
         </w:rPr>
-        <w:t>(</w:t>
-      </w:r>
-      <w:proofErr w:type="spellStart"/>
-      <w:r>
-        <w:rPr>
-          <w:lang w:val="es-AR"/>
-        </w:rPr>
-        <w:t>trip_distance</w:t>
-      </w:r>
-      <w:proofErr w:type="spellEnd"/>
-      <w:r>
-        <w:rPr>
-          <w:lang w:val="es-AR"/>
-        </w:rPr>
-        <w:t>,</w:t>
+        <w:t>(trip_distance,</w:t>
       </w:r>
       <w:r>
         <w:rPr>
@@ -340,23 +250,18 @@
         </w:rPr>
         <w:t xml:space="preserve"> </w:t>
       </w:r>
-      <w:proofErr w:type="spellStart"/>
-      <w:r>
-        <w:rPr>
-          <w:lang w:val="es-AR"/>
-        </w:rPr>
-        <w:t>total_amount</w:t>
-      </w:r>
-      <w:proofErr w:type="spellEnd"/>
-      <w:r>
-        <w:rPr>
-          <w:lang w:val="es-AR"/>
-        </w:rPr>
-        <w:t>)</w:t>
-      </w:r>
-    </w:p>
-    <w:p>
-      <w:r>
+      <w:r>
+        <w:rPr>
+          <w:lang w:val="es-AR"/>
+        </w:rPr>
+        <w:t>total_amount)</w:t>
+      </w:r>
+    </w:p>
+    <w:p>
+      <w:r>
+        <w:rPr>
+          <w:noProof/>
+        </w:rPr>
         <w:lastRenderedPageBreak/>
         <w:drawing>
           <wp:inline distT="0" distB="0" distL="0" distR="0" wp14:anchorId="7C104FB9" wp14:editId="6C2A091B">
@@ -405,13 +310,7 @@
         <w:rPr>
           <w:lang w:val="es-AR"/>
         </w:rPr>
-        <w:t xml:space="preserve">3.4) </w:t>
-      </w:r>
-      <w:r>
-        <w:rPr>
-          <w:lang w:val="es-AR"/>
-        </w:rPr>
-        <w:t>Mostrar los viajes de más de dos pasajeros que hayan pagado con tarjeta de</w:t>
+        <w:t>3.4) Mostrar los viajes de más de dos pasajeros que hayan pagado con tarjeta de</w:t>
       </w:r>
       <w:r>
         <w:rPr>
@@ -423,39 +322,14 @@
         <w:rPr>
           <w:lang w:val="es-AR"/>
         </w:rPr>
-        <w:t xml:space="preserve">crédito (mostrar solo las columnas </w:t>
-      </w:r>
-      <w:proofErr w:type="spellStart"/>
-      <w:r>
-        <w:rPr>
-          <w:lang w:val="es-AR"/>
-        </w:rPr>
-        <w:t>trip_distance</w:t>
-      </w:r>
-      <w:proofErr w:type="spellEnd"/>
-      <w:r>
-        <w:rPr>
-          <w:lang w:val="es-AR"/>
-        </w:rPr>
-        <w:t xml:space="preserve"> y </w:t>
-      </w:r>
-      <w:proofErr w:type="spellStart"/>
-      <w:r>
-        <w:rPr>
-          <w:lang w:val="es-AR"/>
-        </w:rPr>
-        <w:t>tpep_pickup_datetime</w:t>
-      </w:r>
-      <w:proofErr w:type="spellEnd"/>
-      <w:r>
-        <w:rPr>
-          <w:lang w:val="es-AR"/>
-        </w:rPr>
-        <w:t>)</w:t>
-      </w:r>
-    </w:p>
-    <w:p>
-      <w:r>
+        <w:t>crédito (mostrar solo las columnas trip_distance y tpep_pickup_datetime)</w:t>
+      </w:r>
+    </w:p>
+    <w:p>
+      <w:r>
+        <w:rPr>
+          <w:noProof/>
+        </w:rPr>
         <w:drawing>
           <wp:inline distT="0" distB="0" distL="0" distR="0" wp14:anchorId="274C27A0" wp14:editId="6A43E638">
             <wp:extent cx="5943600" cy="1285875"/>
@@ -525,85 +399,14 @@
         <w:rPr>
           <w:lang w:val="es-AR"/>
         </w:rPr>
-        <w:t xml:space="preserve">3.5) </w:t>
-      </w:r>
-      <w:r>
-        <w:rPr>
-          <w:lang w:val="es-AR"/>
-        </w:rPr>
-        <w:t>Mostrar los 7 viajes con mayor propina en distancias mayores a 10 millas (mostrar</w:t>
-      </w:r>
-      <w:r>
-        <w:rPr>
-          <w:lang w:val="es-AR"/>
-        </w:rPr>
-        <w:t xml:space="preserve"> </w:t>
-      </w:r>
-      <w:r>
-        <w:rPr>
-          <w:lang w:val="es-AR"/>
-        </w:rPr>
-        <w:t xml:space="preserve">campos </w:t>
-      </w:r>
-      <w:proofErr w:type="spellStart"/>
-      <w:r>
-        <w:rPr>
-          <w:lang w:val="es-AR"/>
-        </w:rPr>
-        <w:t>tpep_pickup_datetime</w:t>
-      </w:r>
-      <w:proofErr w:type="spellEnd"/>
-      <w:r>
-        <w:rPr>
-          <w:lang w:val="es-AR"/>
-        </w:rPr>
-        <w:t xml:space="preserve">, </w:t>
-      </w:r>
-      <w:proofErr w:type="spellStart"/>
-      <w:r>
-        <w:rPr>
-          <w:lang w:val="es-AR"/>
-        </w:rPr>
-        <w:t>trip_distance</w:t>
-      </w:r>
-      <w:proofErr w:type="spellEnd"/>
-      <w:r>
-        <w:rPr>
-          <w:lang w:val="es-AR"/>
-        </w:rPr>
-        <w:t xml:space="preserve">, </w:t>
-      </w:r>
-      <w:proofErr w:type="spellStart"/>
-      <w:r>
-        <w:rPr>
-          <w:lang w:val="es-AR"/>
-        </w:rPr>
-        <w:t>passenger_count</w:t>
-      </w:r>
-      <w:proofErr w:type="spellEnd"/>
-      <w:r>
-        <w:rPr>
-          <w:lang w:val="es-AR"/>
-        </w:rPr>
-        <w:t xml:space="preserve">, </w:t>
-      </w:r>
-      <w:proofErr w:type="spellStart"/>
-      <w:r>
-        <w:rPr>
-          <w:lang w:val="es-AR"/>
-        </w:rPr>
-        <w:t>tip_amount</w:t>
-      </w:r>
-      <w:proofErr w:type="spellEnd"/>
-      <w:r>
-        <w:rPr>
-          <w:lang w:val="es-AR"/>
-        </w:rPr>
-        <w:t>)</w:t>
-      </w:r>
-    </w:p>
-    <w:p>
-      <w:r>
+        <w:t>3.5) Mostrar los 7 viajes con mayor propina en distancias mayores a 10 millas (mostrar campos tpep_pickup_datetime, trip_distance, passenger_count, tip_amount)</w:t>
+      </w:r>
+    </w:p>
+    <w:p>
+      <w:r>
+        <w:rPr>
+          <w:noProof/>
+        </w:rPr>
         <w:drawing>
           <wp:inline distT="0" distB="0" distL="0" distR="0" wp14:anchorId="3BF4830F" wp14:editId="530B0866">
             <wp:extent cx="5943600" cy="1021080"/>
@@ -651,27 +454,7 @@
         <w:rPr>
           <w:lang w:val="es-AR"/>
         </w:rPr>
-        <w:t xml:space="preserve">3.6) </w:t>
-      </w:r>
-      <w:r>
-        <w:rPr>
-          <w:lang w:val="es-AR"/>
-        </w:rPr>
-        <w:t xml:space="preserve">Mostrar para cada uno de los valores de </w:t>
-      </w:r>
-      <w:proofErr w:type="spellStart"/>
-      <w:r>
-        <w:rPr>
-          <w:lang w:val="es-AR"/>
-        </w:rPr>
-        <w:t>RateCodeID</w:t>
-      </w:r>
-      <w:proofErr w:type="spellEnd"/>
-      <w:r>
-        <w:rPr>
-          <w:lang w:val="es-AR"/>
-        </w:rPr>
-        <w:t>, el monto total y el monto</w:t>
+        <w:t>3.6) Mostrar para cada uno de los valores de RateCodeID, el monto total y el monto</w:t>
       </w:r>
       <w:r>
         <w:rPr>
@@ -683,53 +466,14 @@
         <w:rPr>
           <w:lang w:val="es-AR"/>
         </w:rPr>
-        <w:t xml:space="preserve">promedio. Excluir los viajes en donde </w:t>
-      </w:r>
-      <w:proofErr w:type="spellStart"/>
-      <w:r>
-        <w:rPr>
-          <w:lang w:val="es-AR"/>
-        </w:rPr>
-        <w:t>RateCodeID</w:t>
-      </w:r>
-      <w:proofErr w:type="spellEnd"/>
-      <w:r>
-        <w:rPr>
-          <w:lang w:val="es-AR"/>
-        </w:rPr>
-        <w:t xml:space="preserve"> es ‘</w:t>
-      </w:r>
-      <w:proofErr w:type="spellStart"/>
-      <w:r>
-        <w:rPr>
-          <w:lang w:val="es-AR"/>
-        </w:rPr>
-        <w:t>Group</w:t>
-      </w:r>
-      <w:proofErr w:type="spellEnd"/>
-      <w:r>
-        <w:rPr>
-          <w:lang w:val="es-AR"/>
-        </w:rPr>
-        <w:t xml:space="preserve"> </w:t>
-      </w:r>
-      <w:proofErr w:type="spellStart"/>
-      <w:r>
-        <w:rPr>
-          <w:lang w:val="es-AR"/>
-        </w:rPr>
-        <w:t>Ride</w:t>
-      </w:r>
-      <w:proofErr w:type="spellEnd"/>
-      <w:r>
-        <w:rPr>
-          <w:lang w:val="es-AR"/>
-        </w:rPr>
-        <w:t>’</w:t>
-      </w:r>
-    </w:p>
-    <w:p>
-      <w:r>
+        <w:t>promedio. Excluir los viajes en donde RateCodeID es ‘Group Ride’</w:t>
+      </w:r>
+    </w:p>
+    <w:p>
+      <w:r>
+        <w:rPr>
+          <w:noProof/>
+        </w:rPr>
         <w:drawing>
           <wp:inline distT="0" distB="0" distL="0" distR="0" wp14:anchorId="5414D2C0" wp14:editId="11EDF776">
             <wp:extent cx="5943600" cy="1399540"/>

</xml_diff>

<commit_message>
se vuelve a corregir ejercicio 3.2 de Clase 5
</commit_message>
<xml_diff>
--- a/Clase_5_Resuelto.docx
+++ b/Clase_5_Resuelto.docx
@@ -3,9 +3,6 @@
 <w:document xmlns:wpc="http://schemas.microsoft.com/office/word/2010/wordprocessingCanvas" xmlns:cx="http://schemas.microsoft.com/office/drawing/2014/chartex" xmlns:cx1="http://schemas.microsoft.com/office/drawing/2015/9/8/chartex" xmlns:cx2="http://schemas.microsoft.com/office/drawing/2015/10/21/chartex" xmlns:cx3="http://schemas.microsoft.com/office/drawing/2016/5/9/chartex" xmlns:cx4="http://schemas.microsoft.com/office/drawing/2016/5/10/chartex" xmlns:cx5="http://schemas.microsoft.com/office/drawing/2016/5/11/chartex" xmlns:cx6="http://schemas.microsoft.com/office/drawing/2016/5/12/chartex" xmlns:cx7="http://schemas.microsoft.com/office/drawing/2016/5/13/chartex" xmlns:cx8="http://schemas.microsoft.com/office/drawing/2016/5/14/chartex" xmlns:mc="http://schemas.openxmlformats.org/markup-compatibility/2006" xmlns:aink="http://schemas.microsoft.com/office/drawing/2016/ink" xmlns:am3d="http://schemas.microsoft.com/office/drawing/2017/model3d" xmlns:o="urn:schemas-microsoft-com:office:office" xmlns:oel="http://schemas.microsoft.com/office/2019/extlst" xmlns:r="http://schemas.openxmlformats.org/officeDocument/2006/relationships" xmlns:m="http://schemas.openxmlformats.org/officeDocument/2006/math" xmlns:v="urn:schemas-microsoft-com:vml" xmlns:wp14="http://schemas.microsoft.com/office/word/2010/wordprocessingDrawing" xmlns:wp="http://schemas.openxmlformats.org/drawingml/2006/wordprocessingDrawing" xmlns:w10="urn:schemas-microsoft-com:office:word" xmlns:w="http://schemas.openxmlformats.org/wordprocessingml/2006/main" xmlns:w14="http://schemas.microsoft.com/office/word/2010/wordml" xmlns:w15="http://schemas.microsoft.com/office/word/2012/wordml" xmlns:w16cex="http://schemas.microsoft.com/office/word/2018/wordml/cex" xmlns:w16cid="http://schemas.microsoft.com/office/word/2016/wordml/cid" xmlns:w16="http://schemas.microsoft.com/office/word/2018/wordml" xmlns:w16sdtdh="http://schemas.microsoft.com/office/word/2020/wordml/sdtdatahash" xmlns:w16se="http://schemas.microsoft.com/office/word/2015/wordml/symex" xmlns:wpg="http://schemas.microsoft.com/office/word/2010/wordprocessingGroup" xmlns:wpi="http://schemas.microsoft.com/office/word/2010/wordprocessingInk" xmlns:wne="http://schemas.microsoft.com/office/word/2006/wordml" xmlns:wps="http://schemas.microsoft.com/office/word/2010/wordprocessingShape" mc:Ignorable="w14 w15 w16se w16cid w16 w16cex w16sdtdh wp14">
   <w:body>
     <w:p>
-      <w:r>
-        <w:t>(</w:t>
-      </w:r>
       <w:r>
         <w:rPr>
           <w:noProof/>
@@ -184,10 +181,10 @@
     <w:p>
       <w:r>
         <w:drawing>
-          <wp:inline distT="0" distB="0" distL="0" distR="0" wp14:anchorId="4E43A925" wp14:editId="5A3F2E45">
-            <wp:extent cx="5943600" cy="1146175"/>
-            <wp:effectExtent l="0" t="0" r="0" b="0"/>
-            <wp:docPr id="1106591802" name="Picture 1" descr="A black screen with white text&#10;&#10;Description automatically generated"/>
+          <wp:inline distT="0" distB="0" distL="0" distR="0" wp14:anchorId="42ABA584" wp14:editId="59ED5970">
+            <wp:extent cx="5943600" cy="1443990"/>
+            <wp:effectExtent l="0" t="0" r="0" b="3810"/>
+            <wp:docPr id="56015853" name="Picture 1" descr="A computer screen with white text&#10;&#10;Description automatically generated"/>
             <wp:cNvGraphicFramePr>
               <a:graphicFrameLocks xmlns:a="http://schemas.openxmlformats.org/drawingml/2006/main" noChangeAspect="1"/>
             </wp:cNvGraphicFramePr>
@@ -195,7 +192,7 @@
               <a:graphicData uri="http://schemas.openxmlformats.org/drawingml/2006/picture">
                 <pic:pic xmlns:pic="http://schemas.openxmlformats.org/drawingml/2006/picture">
                   <pic:nvPicPr>
-                    <pic:cNvPr id="1106591802" name="Picture 1" descr="A black screen with white text&#10;&#10;Description automatically generated"/>
+                    <pic:cNvPr id="56015853" name="Picture 1" descr="A computer screen with white text&#10;&#10;Description automatically generated"/>
                     <pic:cNvPicPr/>
                   </pic:nvPicPr>
                   <pic:blipFill>
@@ -207,7 +204,7 @@
                   <pic:spPr>
                     <a:xfrm>
                       <a:off x="0" y="0"/>
-                      <a:ext cx="5943600" cy="1146175"/>
+                      <a:ext cx="5943600" cy="1443990"/>
                     </a:xfrm>
                     <a:prstGeom prst="rect">
                       <a:avLst/>

</xml_diff>